<commit_message>
Final Proofread and finishing the division algorithm
</commit_message>
<xml_diff>
--- a/CMSC-411-Final_Report.docx
+++ b/CMSC-411-Final_Report.docx
@@ -1,6 +1,6 @@
 
 <file path=word/document.xml><?xml version="1.0" encoding="utf-8"?>
-<w:document xmlns:wpc="http://schemas.microsoft.com/office/word/2010/wordprocessingCanvas" xmlns:cx="http://schemas.microsoft.com/office/drawing/2014/chartex" xmlns:cx1="http://schemas.microsoft.com/office/drawing/2015/9/8/chartex" xmlns:cx2="http://schemas.microsoft.com/office/drawing/2015/10/21/chartex" xmlns:cx3="http://schemas.microsoft.com/office/drawing/2016/5/9/chartex" xmlns:cx4="http://schemas.microsoft.com/office/drawing/2016/5/10/chartex" xmlns:cx5="http://schemas.microsoft.com/office/drawing/2016/5/11/chartex" xmlns:cx6="http://schemas.microsoft.com/office/drawing/2016/5/12/chartex" xmlns:cx7="http://schemas.microsoft.com/office/drawing/2016/5/13/chartex" xmlns:cx8="http://schemas.microsoft.com/office/drawing/2016/5/14/chartex" xmlns:mc="http://schemas.openxmlformats.org/markup-compatibility/2006" xmlns:aink="http://schemas.microsoft.com/office/drawing/2016/ink" xmlns:am3d="http://schemas.microsoft.com/office/drawing/2017/model3d" xmlns:o="urn:schemas-microsoft-com:office:office" xmlns:r="http://schemas.openxmlformats.org/officeDocument/2006/relationships" xmlns:m="http://schemas.openxmlformats.org/officeDocument/2006/math" xmlns:v="urn:schemas-microsoft-com:vml" xmlns:wp14="http://schemas.microsoft.com/office/word/2010/wordprocessingDrawing" xmlns:wp="http://schemas.openxmlformats.org/drawingml/2006/wordprocessingDrawing" xmlns:w10="urn:schemas-microsoft-com:office:word" xmlns:w="http://schemas.openxmlformats.org/wordprocessingml/2006/main" xmlns:w14="http://schemas.microsoft.com/office/word/2010/wordml" xmlns:w15="http://schemas.microsoft.com/office/word/2012/wordml" xmlns:w16cid="http://schemas.microsoft.com/office/word/2016/wordml/cid" xmlns:w16se="http://schemas.microsoft.com/office/word/2015/wordml/symex" xmlns:wpg="http://schemas.microsoft.com/office/word/2010/wordprocessingGroup" xmlns:wpi="http://schemas.microsoft.com/office/word/2010/wordprocessingInk" xmlns:wne="http://schemas.microsoft.com/office/word/2006/wordml" xmlns:wps="http://schemas.microsoft.com/office/word/2010/wordprocessingShape" mc:Ignorable="w14 w15 w16se w16cid wp14">
+<w:document xmlns:wpc="http://schemas.microsoft.com/office/word/2010/wordprocessingCanvas" xmlns:mc="http://schemas.openxmlformats.org/markup-compatibility/2006" xmlns:o="urn:schemas-microsoft-com:office:office" xmlns:r="http://schemas.openxmlformats.org/officeDocument/2006/relationships" xmlns:m="http://schemas.openxmlformats.org/officeDocument/2006/math" xmlns:v="urn:schemas-microsoft-com:vml" xmlns:wp14="http://schemas.microsoft.com/office/word/2010/wordprocessingDrawing" xmlns:wp="http://schemas.openxmlformats.org/drawingml/2006/wordprocessingDrawing" xmlns:w10="urn:schemas-microsoft-com:office:word" xmlns:w="http://schemas.openxmlformats.org/wordprocessingml/2006/main" xmlns:w14="http://schemas.microsoft.com/office/word/2010/wordml" xmlns:w15="http://schemas.microsoft.com/office/word/2012/wordml" xmlns:wpg="http://schemas.microsoft.com/office/word/2010/wordprocessingGroup" xmlns:wpi="http://schemas.microsoft.com/office/word/2010/wordprocessingInk" xmlns:wne="http://schemas.microsoft.com/office/word/2006/wordml" xmlns:wps="http://schemas.microsoft.com/office/word/2010/wordprocessingShape" mc:Ignorable="w14 w15 wp14">
   <w:body>
     <w:p>
       <w:pPr>
@@ -487,19 +487,8 @@
           <w:color w:val="24292E"/>
           <w:szCs w:val="24"/>
         </w:rPr>
-        <w:t xml:space="preserve">pulled from </w:t>
-      </w:r>
-      <w:hyperlink r:id="rId8" w:history="1">
-        <w:r>
-          <w:rPr>
-            <w:rStyle w:val="Hyperlink"/>
-            <w:rFonts w:ascii="Segoe UI" w:eastAsia="Times New Roman" w:hAnsi="Segoe UI" w:cs="Segoe UI"/>
-            <w:bCs/>
-            <w:szCs w:val="24"/>
-          </w:rPr>
-          <w:t>http://infocenter.arm.com/help/index.jsp?topic=/com.arm.doc.ddi0214b/ch09s01s01.html</w:t>
-        </w:r>
-      </w:hyperlink>
+        <w:t>pulled from the ARM Information Center on instruction cycles</w:t>
+      </w:r>
       <w:r>
         <w:rPr>
           <w:rStyle w:val="Hyperlink"/>
@@ -511,25 +500,23 @@
         </w:rPr>
         <w:t>.</w:t>
       </w:r>
-    </w:p>
-    <w:p>
-      <w:pPr>
-        <w:spacing w:after="0" w:line="240" w:lineRule="auto"/>
-        <w:rPr>
-          <w:rFonts w:ascii="Segoe UI" w:eastAsia="Times New Roman" w:hAnsi="Segoe UI" w:cs="Segoe UI"/>
-          <w:bCs/>
-          <w:color w:val="24292E"/>
-          <w:szCs w:val="24"/>
-        </w:rPr>
-      </w:pPr>
-      <w:r>
-        <w:rPr>
-          <w:rFonts w:ascii="Segoe UI" w:eastAsia="Times New Roman" w:hAnsi="Segoe UI" w:cs="Segoe UI"/>
-          <w:bCs/>
-          <w:color w:val="24292E"/>
-          <w:szCs w:val="24"/>
-        </w:rPr>
-        <w:t>This is for an ARMv7 machine and our simulator is for an ARMv5 machine, but this should still produce a reasonable estimate.</w:t>
+      <w:r>
+        <w:rPr>
+          <w:rFonts w:ascii="Segoe UI" w:eastAsia="Times New Roman" w:hAnsi="Segoe UI" w:cs="Segoe UI"/>
+          <w:bCs/>
+          <w:color w:val="24292E"/>
+          <w:szCs w:val="24"/>
+        </w:rPr>
+        <w:t xml:space="preserve"> The information is </w:t>
+      </w:r>
+      <w:r>
+        <w:rPr>
+          <w:rFonts w:ascii="Segoe UI" w:eastAsia="Times New Roman" w:hAnsi="Segoe UI" w:cs="Segoe UI"/>
+          <w:bCs/>
+          <w:color w:val="24292E"/>
+          <w:szCs w:val="24"/>
+        </w:rPr>
+        <w:t>for an ARMv7 machine and our simulator is for an ARMv5 machine, but this should still produce a reasonable estimate.</w:t>
       </w:r>
     </w:p>
     <w:p>
@@ -1113,9 +1100,8 @@
           <w:sz w:val="24"/>
           <w:szCs w:val="24"/>
         </w:rPr>
-        <w:t xml:space="preserve"> * </w:t>
-      </w:r>
-      <w:proofErr w:type="gramStart"/>
+        <w:t xml:space="preserve"> * 1.8602</w:t>
+      </w:r>
       <w:r>
         <w:rPr>
           <w:rFonts w:ascii="Segoe UI" w:eastAsia="Times New Roman" w:hAnsi="Segoe UI" w:cs="Segoe UI"/>
@@ -1123,26 +1109,7 @@
           <w:sz w:val="24"/>
           <w:szCs w:val="24"/>
         </w:rPr>
-        <w:t>1.8602</w:t>
-      </w:r>
-      <w:r>
-        <w:rPr>
-          <w:rFonts w:ascii="Segoe UI" w:eastAsia="Times New Roman" w:hAnsi="Segoe UI" w:cs="Segoe UI"/>
-          <w:color w:val="24292E"/>
-          <w:sz w:val="24"/>
-          <w:szCs w:val="24"/>
-        </w:rPr>
-        <w:t xml:space="preserve">  /</w:t>
-      </w:r>
-      <w:proofErr w:type="gramEnd"/>
-      <w:r>
-        <w:rPr>
-          <w:rFonts w:ascii="Segoe UI" w:eastAsia="Times New Roman" w:hAnsi="Segoe UI" w:cs="Segoe UI"/>
-          <w:color w:val="24292E"/>
-          <w:sz w:val="24"/>
-          <w:szCs w:val="24"/>
-        </w:rPr>
-        <w:t xml:space="preserve"> 32kHz =</w:t>
+        <w:t xml:space="preserve">  / 32kHz =</w:t>
       </w:r>
       <w:r>
         <w:rPr>
@@ -1208,27 +1175,7 @@
           <w:szCs w:val="24"/>
         </w:rPr>
         <w:tab/>
-        <w:t xml:space="preserve">      </w:t>
-      </w:r>
-      <w:proofErr w:type="gramStart"/>
-      <w:r>
-        <w:rPr>
-          <w:rFonts w:ascii="Segoe UI" w:eastAsia="Times New Roman" w:hAnsi="Segoe UI" w:cs="Segoe UI"/>
-          <w:color w:val="24292E"/>
-          <w:sz w:val="24"/>
-          <w:szCs w:val="24"/>
-        </w:rPr>
-        <w:t xml:space="preserve">   (</w:t>
-      </w:r>
-      <w:proofErr w:type="gramEnd"/>
-      <w:r>
-        <w:rPr>
-          <w:rFonts w:ascii="Segoe UI" w:eastAsia="Times New Roman" w:hAnsi="Segoe UI" w:cs="Segoe UI"/>
-          <w:color w:val="24292E"/>
-          <w:sz w:val="24"/>
-          <w:szCs w:val="24"/>
-        </w:rPr>
-        <w:t xml:space="preserve">346 + 238) * 1.825 / 32kHz = </w:t>
+        <w:t xml:space="preserve">         (346 + 238) * 1.825 / 32kHz = </w:t>
       </w:r>
       <w:r>
         <w:rPr>
@@ -1307,27 +1254,7 @@
           <w:sz w:val="24"/>
           <w:szCs w:val="24"/>
         </w:rPr>
-        <w:t>/ 1</w:t>
-      </w:r>
-      <w:proofErr w:type="gramStart"/>
-      <w:r>
-        <w:rPr>
-          <w:rFonts w:ascii="Segoe UI" w:eastAsia="Times New Roman" w:hAnsi="Segoe UI" w:cs="Segoe UI"/>
-          <w:color w:val="24292E"/>
-          <w:sz w:val="24"/>
-          <w:szCs w:val="24"/>
-        </w:rPr>
-        <w:t>MHz  =</w:t>
-      </w:r>
-      <w:proofErr w:type="gramEnd"/>
-      <w:r>
-        <w:rPr>
-          <w:rFonts w:ascii="Segoe UI" w:eastAsia="Times New Roman" w:hAnsi="Segoe UI" w:cs="Segoe UI"/>
-          <w:color w:val="24292E"/>
-          <w:sz w:val="24"/>
-          <w:szCs w:val="24"/>
-        </w:rPr>
-        <w:t xml:space="preserve"> </w:t>
+        <w:t xml:space="preserve">/ 1MHz  = </w:t>
       </w:r>
       <w:r>
         <w:rPr>
@@ -1384,27 +1311,7 @@
           <w:szCs w:val="24"/>
         </w:rPr>
         <w:tab/>
-        <w:t xml:space="preserve">      </w:t>
-      </w:r>
-      <w:proofErr w:type="gramStart"/>
-      <w:r>
-        <w:rPr>
-          <w:rFonts w:ascii="Segoe UI" w:eastAsia="Times New Roman" w:hAnsi="Segoe UI" w:cs="Segoe UI"/>
-          <w:color w:val="24292E"/>
-          <w:sz w:val="24"/>
-          <w:szCs w:val="24"/>
-        </w:rPr>
-        <w:t xml:space="preserve">   (</w:t>
-      </w:r>
-      <w:proofErr w:type="gramEnd"/>
-      <w:r>
-        <w:rPr>
-          <w:rFonts w:ascii="Segoe UI" w:eastAsia="Times New Roman" w:hAnsi="Segoe UI" w:cs="Segoe UI"/>
-          <w:color w:val="24292E"/>
-          <w:sz w:val="24"/>
-          <w:szCs w:val="24"/>
-        </w:rPr>
-        <w:t xml:space="preserve">346 + 238) * 1.825 / 1MHz = </w:t>
+        <w:t xml:space="preserve">         (346 + 238) * 1.825 / 1MHz = </w:t>
       </w:r>
       <w:r>
         <w:rPr>
@@ -1483,27 +1390,7 @@
           <w:sz w:val="24"/>
           <w:szCs w:val="24"/>
         </w:rPr>
-        <w:t>/ 1</w:t>
-      </w:r>
-      <w:proofErr w:type="gramStart"/>
-      <w:r>
-        <w:rPr>
-          <w:rFonts w:ascii="Segoe UI" w:eastAsia="Times New Roman" w:hAnsi="Segoe UI" w:cs="Segoe UI"/>
-          <w:color w:val="24292E"/>
-          <w:sz w:val="24"/>
-          <w:szCs w:val="24"/>
-        </w:rPr>
-        <w:t>GHz  =</w:t>
-      </w:r>
-      <w:proofErr w:type="gramEnd"/>
-      <w:r>
-        <w:rPr>
-          <w:rFonts w:ascii="Segoe UI" w:eastAsia="Times New Roman" w:hAnsi="Segoe UI" w:cs="Segoe UI"/>
-          <w:color w:val="24292E"/>
-          <w:sz w:val="24"/>
-          <w:szCs w:val="24"/>
-        </w:rPr>
-        <w:t xml:space="preserve"> </w:t>
+        <w:t xml:space="preserve">/ 1GHz  = </w:t>
       </w:r>
       <w:r>
         <w:rPr>
@@ -1561,27 +1448,7 @@
           <w:sz w:val="24"/>
           <w:szCs w:val="24"/>
         </w:rPr>
-        <w:t xml:space="preserve">tan:            </w:t>
-      </w:r>
-      <w:proofErr w:type="gramStart"/>
-      <w:r>
-        <w:rPr>
-          <w:rFonts w:ascii="Segoe UI" w:eastAsia="Times New Roman" w:hAnsi="Segoe UI" w:cs="Segoe UI"/>
-          <w:color w:val="24292E"/>
-          <w:sz w:val="24"/>
-          <w:szCs w:val="24"/>
-        </w:rPr>
-        <w:t xml:space="preserve">   (</w:t>
-      </w:r>
-      <w:proofErr w:type="gramEnd"/>
-      <w:r>
-        <w:rPr>
-          <w:rFonts w:ascii="Segoe UI" w:eastAsia="Times New Roman" w:hAnsi="Segoe UI" w:cs="Segoe UI"/>
-          <w:color w:val="24292E"/>
-          <w:sz w:val="24"/>
-          <w:szCs w:val="24"/>
-        </w:rPr>
-        <w:t xml:space="preserve">346 + 238) * 1.825 / 1GHz = </w:t>
+        <w:t xml:space="preserve">tan:               (346 + 238) * 1.825 / 1GHz = </w:t>
       </w:r>
       <w:r>
         <w:rPr>
@@ -1788,7 +1655,6 @@
         </w:rPr>
         <w:t xml:space="preserve"> where </w:t>
       </w:r>
-      <w:proofErr w:type="spellStart"/>
       <w:r>
         <w:rPr>
           <w:rFonts w:ascii="Segoe UI" w:eastAsia="Times New Roman" w:hAnsi="Segoe UI" w:cs="Segoe UI"/>
@@ -1797,7 +1663,6 @@
         </w:rPr>
         <w:t>i</w:t>
       </w:r>
-      <w:proofErr w:type="spellEnd"/>
       <w:r>
         <w:rPr>
           <w:rFonts w:ascii="Segoe UI" w:eastAsia="Times New Roman" w:hAnsi="Segoe UI" w:cs="Segoe UI"/>
@@ -1928,7 +1793,6 @@
         <w:tab/>
         <w:t>current angle += angle table[</w:t>
       </w:r>
-      <w:proofErr w:type="spellStart"/>
       <w:r>
         <w:rPr>
           <w:rFonts w:ascii="Segoe UI" w:eastAsia="Times New Roman" w:hAnsi="Segoe UI" w:cs="Segoe UI"/>
@@ -1938,7 +1802,6 @@
         </w:rPr>
         <w:t>i</w:t>
       </w:r>
-      <w:proofErr w:type="spellEnd"/>
       <w:r>
         <w:rPr>
           <w:rFonts w:ascii="Segoe UI" w:eastAsia="Times New Roman" w:hAnsi="Segoe UI" w:cs="Segoe UI"/>
@@ -1990,7 +1853,6 @@
         <w:tab/>
         <w:t xml:space="preserve">new cosine = current cosine + (current sine &gt;&gt; </w:t>
       </w:r>
-      <w:proofErr w:type="spellStart"/>
       <w:r>
         <w:rPr>
           <w:rFonts w:ascii="Segoe UI" w:eastAsia="Times New Roman" w:hAnsi="Segoe UI" w:cs="Segoe UI"/>
@@ -2000,7 +1862,6 @@
         </w:rPr>
         <w:t>i</w:t>
       </w:r>
-      <w:proofErr w:type="spellEnd"/>
       <w:r>
         <w:rPr>
           <w:rFonts w:ascii="Segoe UI" w:eastAsia="Times New Roman" w:hAnsi="Segoe UI" w:cs="Segoe UI"/>
@@ -2052,7 +1913,6 @@
         <w:tab/>
         <w:t xml:space="preserve">new sine = current sine – (current cosine &gt;&gt; </w:t>
       </w:r>
-      <w:proofErr w:type="spellStart"/>
       <w:r>
         <w:rPr>
           <w:rFonts w:ascii="Segoe UI" w:eastAsia="Times New Roman" w:hAnsi="Segoe UI" w:cs="Segoe UI"/>
@@ -2062,7 +1922,6 @@
         </w:rPr>
         <w:t>i</w:t>
       </w:r>
-      <w:proofErr w:type="spellEnd"/>
       <w:r>
         <w:rPr>
           <w:rFonts w:ascii="Segoe UI" w:eastAsia="Times New Roman" w:hAnsi="Segoe UI" w:cs="Segoe UI"/>
@@ -2149,7 +2008,6 @@
         <w:tab/>
         <w:t>current angle -= angle table[</w:t>
       </w:r>
-      <w:proofErr w:type="spellStart"/>
       <w:r>
         <w:rPr>
           <w:rFonts w:ascii="Segoe UI" w:eastAsia="Times New Roman" w:hAnsi="Segoe UI" w:cs="Segoe UI"/>
@@ -2159,7 +2017,6 @@
         </w:rPr>
         <w:t>i</w:t>
       </w:r>
-      <w:proofErr w:type="spellEnd"/>
       <w:r>
         <w:rPr>
           <w:rFonts w:ascii="Segoe UI" w:eastAsia="Times New Roman" w:hAnsi="Segoe UI" w:cs="Segoe UI"/>
@@ -2211,7 +2068,6 @@
         <w:tab/>
         <w:t xml:space="preserve">new cosine = current cosine – (current sine &gt;&gt; </w:t>
       </w:r>
-      <w:proofErr w:type="spellStart"/>
       <w:r>
         <w:rPr>
           <w:rFonts w:ascii="Segoe UI" w:eastAsia="Times New Roman" w:hAnsi="Segoe UI" w:cs="Segoe UI"/>
@@ -2221,7 +2077,6 @@
         </w:rPr>
         <w:t>i</w:t>
       </w:r>
-      <w:proofErr w:type="spellEnd"/>
       <w:r>
         <w:rPr>
           <w:rFonts w:ascii="Segoe UI" w:eastAsia="Times New Roman" w:hAnsi="Segoe UI" w:cs="Segoe UI"/>
@@ -2304,19 +2159,8 @@
           <w:color w:val="000000"/>
           <w:sz w:val="20"/>
         </w:rPr>
-        <w:t xml:space="preserve"> </w:t>
-      </w:r>
-      <w:proofErr w:type="spellStart"/>
-      <w:r>
-        <w:rPr>
-          <w:rFonts w:ascii="Segoe UI" w:eastAsia="Times New Roman" w:hAnsi="Segoe UI" w:cs="Segoe UI"/>
-          <w:i/>
-          <w:color w:val="000000"/>
-          <w:sz w:val="20"/>
-        </w:rPr>
-        <w:t>i</w:t>
-      </w:r>
-      <w:proofErr w:type="spellEnd"/>
+        <w:t xml:space="preserve"> i</w:t>
+      </w:r>
       <w:r>
         <w:rPr>
           <w:rFonts w:ascii="Segoe UI" w:eastAsia="Times New Roman" w:hAnsi="Segoe UI" w:cs="Segoe UI"/>
@@ -2457,6 +2301,15 @@
         </w:rPr>
         <w:t xml:space="preserve">The above </w:t>
       </w:r>
+      <w:r>
+        <w:rPr>
+          <w:rFonts w:ascii="Segoe UI" w:eastAsia="Times New Roman" w:hAnsi="Segoe UI" w:cs="Segoe UI"/>
+          <w:color w:val="000000"/>
+        </w:rPr>
+        <w:t xml:space="preserve">is repeated </w:t>
+      </w:r>
+      <w:bookmarkStart w:id="0" w:name="_GoBack"/>
+      <w:bookmarkEnd w:id="0"/>
       <w:r>
         <w:rPr>
           <w:rFonts w:ascii="Segoe UI" w:eastAsia="Times New Roman" w:hAnsi="Segoe UI" w:cs="Segoe UI"/>
@@ -2820,23 +2673,13 @@
         </w:rPr>
         <w:t xml:space="preserve">In order to calculate tangent, we implemented a simple shift and subtract algorithm since </w:t>
       </w:r>
-      <w:proofErr w:type="spellStart"/>
-      <w:r>
-        <w:rPr>
-          <w:rFonts w:ascii="Segoe UI" w:eastAsia="Times New Roman" w:hAnsi="Segoe UI" w:cs="Segoe UI"/>
-          <w:color w:val="24292E"/>
-          <w:szCs w:val="24"/>
-        </w:rPr>
-        <w:t>ARMSim</w:t>
-      </w:r>
-      <w:proofErr w:type="spellEnd"/>
-      <w:r>
-        <w:rPr>
-          <w:rFonts w:ascii="Segoe UI" w:eastAsia="Times New Roman" w:hAnsi="Segoe UI" w:cs="Segoe UI"/>
-          <w:color w:val="24292E"/>
-          <w:szCs w:val="24"/>
-        </w:rPr>
-        <w:t xml:space="preserve"> does not support the SDIV/UDIV instructions. </w:t>
+      <w:r>
+        <w:rPr>
+          <w:rFonts w:ascii="Segoe UI" w:eastAsia="Times New Roman" w:hAnsi="Segoe UI" w:cs="Segoe UI"/>
+          <w:color w:val="24292E"/>
+          <w:szCs w:val="24"/>
+        </w:rPr>
+        <w:t xml:space="preserve">ARMSim does not support the SDIV/UDIV instructions. </w:t>
       </w:r>
       <w:r>
         <w:rPr>
@@ -2988,15 +2831,31 @@
           <w:color w:val="24292E"/>
           <w:szCs w:val="24"/>
         </w:rPr>
-        <w:t xml:space="preserve">. </w:t>
-      </w:r>
-      <w:r>
-        <w:rPr>
-          <w:rFonts w:ascii="Segoe UI" w:eastAsia="Times New Roman" w:hAnsi="Segoe UI" w:cs="Segoe UI"/>
-          <w:color w:val="24292E"/>
-          <w:szCs w:val="24"/>
-        </w:rPr>
-        <w:t xml:space="preserve">Our </w:t>
+        <w:t>.</w:t>
+      </w:r>
+      <w:r>
+        <w:rPr>
+          <w:rFonts w:ascii="Segoe UI" w:eastAsia="Times New Roman" w:hAnsi="Segoe UI" w:cs="Segoe UI"/>
+          <w:color w:val="24292E"/>
+          <w:szCs w:val="24"/>
+        </w:rPr>
+        <w:t xml:space="preserve"> Tangent’s initial value is set to zero.</w:t>
+      </w:r>
+      <w:r>
+        <w:rPr>
+          <w:rFonts w:ascii="Segoe UI" w:eastAsia="Times New Roman" w:hAnsi="Segoe UI" w:cs="Segoe UI"/>
+          <w:color w:val="24292E"/>
+          <w:szCs w:val="24"/>
+        </w:rPr>
+        <w:t xml:space="preserve"> </w:t>
+      </w:r>
+      <w:r>
+        <w:rPr>
+          <w:rFonts w:ascii="Segoe UI" w:eastAsia="Times New Roman" w:hAnsi="Segoe UI" w:cs="Segoe UI"/>
+          <w:color w:val="24292E"/>
+          <w:szCs w:val="24"/>
+        </w:rPr>
+        <w:t xml:space="preserve">After all of that the </w:t>
       </w:r>
       <w:r>
         <w:rPr>
@@ -3117,7 +2976,23 @@
           <w:szCs w:val="24"/>
         </w:rPr>
         <w:tab/>
-        <w:t>tan += number of carries</w:t>
+        <w:t>tan</w:t>
+      </w:r>
+      <w:r>
+        <w:rPr>
+          <w:rFonts w:ascii="Segoe UI" w:eastAsia="Times New Roman" w:hAnsi="Segoe UI" w:cs="Segoe UI"/>
+          <w:color w:val="24292E"/>
+          <w:szCs w:val="24"/>
+        </w:rPr>
+        <w:t>gent</w:t>
+      </w:r>
+      <w:r>
+        <w:rPr>
+          <w:rFonts w:ascii="Segoe UI" w:eastAsia="Times New Roman" w:hAnsi="Segoe UI" w:cs="Segoe UI"/>
+          <w:color w:val="24292E"/>
+          <w:szCs w:val="24"/>
+        </w:rPr>
+        <w:t xml:space="preserve"> += number of carries</w:t>
       </w:r>
     </w:p>
     <w:p>
@@ -3172,6 +3047,7 @@
     <w:p>
       <w:pPr>
         <w:spacing w:after="0" w:line="240" w:lineRule="auto"/>
+        <w:ind w:left="1440"/>
         <w:contextualSpacing/>
         <w:rPr>
           <w:rFonts w:ascii="Segoe UI" w:eastAsia="Times New Roman" w:hAnsi="Segoe UI" w:cs="Segoe UI"/>
@@ -3234,22 +3110,37 @@
           <w:color w:val="24292E"/>
           <w:szCs w:val="24"/>
         </w:rPr>
-        <w:t xml:space="preserve">. </w:t>
-      </w:r>
-      <w:proofErr w:type="gramStart"/>
-      <w:r>
-        <w:rPr>
-          <w:rFonts w:ascii="Segoe UI" w:eastAsia="Times New Roman" w:hAnsi="Segoe UI" w:cs="Segoe UI"/>
-          <w:color w:val="24292E"/>
-          <w:szCs w:val="24"/>
-        </w:rPr>
-        <w:t>Then ???</w:t>
-      </w:r>
-      <w:proofErr w:type="gramEnd"/>
+        <w:t>.</w:t>
+      </w:r>
+      <w:r>
+        <w:rPr>
+          <w:rFonts w:ascii="Segoe UI" w:eastAsia="Times New Roman" w:hAnsi="Segoe UI" w:cs="Segoe UI"/>
+          <w:color w:val="24292E"/>
+          <w:szCs w:val="24"/>
+        </w:rPr>
+        <w:t xml:space="preserve"> After the execution of the above loop</w:t>
+      </w:r>
+      <w:r>
+        <w:rPr>
+          <w:rFonts w:ascii="Segoe UI" w:eastAsia="Times New Roman" w:hAnsi="Segoe UI" w:cs="Segoe UI"/>
+          <w:color w:val="24292E"/>
+          <w:szCs w:val="24"/>
+        </w:rPr>
+        <w:t xml:space="preserve"> </w:t>
+      </w:r>
+      <w:r>
+        <w:rPr>
+          <w:rFonts w:ascii="Segoe UI" w:eastAsia="Times New Roman" w:hAnsi="Segoe UI" w:cs="Segoe UI"/>
+          <w:color w:val="24292E"/>
+          <w:szCs w:val="24"/>
+        </w:rPr>
+        <w:t xml:space="preserve">we store our values into memory, sine, cosine, and tangent. </w:t>
+      </w:r>
     </w:p>
     <w:p>
       <w:pPr>
         <w:spacing w:after="0" w:line="240" w:lineRule="auto"/>
+        <w:ind w:left="1440"/>
         <w:contextualSpacing/>
         <w:rPr>
           <w:rFonts w:ascii="Segoe UI" w:eastAsia="Times New Roman" w:hAnsi="Segoe UI" w:cs="Segoe UI"/>
@@ -3261,52 +3152,9 @@
     <w:p>
       <w:pPr>
         <w:spacing w:after="0" w:line="240" w:lineRule="auto"/>
-        <w:ind w:firstLine="720"/>
         <w:contextualSpacing/>
         <w:rPr>
           <w:rFonts w:ascii="Segoe UI" w:eastAsia="Times New Roman" w:hAnsi="Segoe UI" w:cs="Segoe UI"/>
-          <w:color w:val="24292E"/>
-          <w:szCs w:val="24"/>
-        </w:rPr>
-      </w:pPr>
-      <w:r>
-        <w:rPr>
-          <w:rFonts w:ascii="Segoe UI" w:eastAsia="Times New Roman" w:hAnsi="Segoe UI" w:cs="Segoe UI"/>
-          <w:color w:val="24292E"/>
-          <w:szCs w:val="24"/>
-        </w:rPr>
-        <w:t xml:space="preserve">After sine, cosine, and tangent are calculated, we them </w:t>
-      </w:r>
-      <w:r>
-        <w:rPr>
-          <w:rFonts w:ascii="Segoe UI" w:eastAsia="Times New Roman" w:hAnsi="Segoe UI" w:cs="Segoe UI"/>
-          <w:color w:val="24292E"/>
-          <w:szCs w:val="24"/>
-        </w:rPr>
-        <w:t>into memory</w:t>
-      </w:r>
-      <w:r>
-        <w:rPr>
-          <w:rFonts w:ascii="Segoe UI" w:eastAsia="Times New Roman" w:hAnsi="Segoe UI" w:cs="Segoe UI"/>
-          <w:color w:val="24292E"/>
-          <w:szCs w:val="24"/>
-        </w:rPr>
-        <w:t>.</w:t>
-      </w:r>
-      <w:r>
-        <w:rPr>
-          <w:rFonts w:ascii="Segoe UI" w:eastAsia="Times New Roman" w:hAnsi="Segoe UI" w:cs="Segoe UI"/>
-          <w:color w:val="24292E"/>
-          <w:szCs w:val="24"/>
-        </w:rPr>
-        <w:t xml:space="preserve"> </w:t>
-      </w:r>
-    </w:p>
-    <w:p>
-      <w:pPr>
-        <w:spacing w:after="0" w:line="240" w:lineRule="auto"/>
-        <w:rPr>
-          <w:rFonts w:ascii="Segoe UI" w:eastAsia="Times New Roman" w:hAnsi="Segoe UI" w:cs="Segoe UI"/>
           <w:b/>
           <w:bCs/>
           <w:color w:val="24292E"/>
@@ -3314,6 +3162,22 @@
           <w:szCs w:val="24"/>
         </w:rPr>
       </w:pPr>
+      <w:r>
+        <w:rPr>
+          <w:rFonts w:ascii="Segoe UI" w:eastAsia="Times New Roman" w:hAnsi="Segoe UI" w:cs="Segoe UI"/>
+          <w:color w:val="24292E"/>
+          <w:szCs w:val="24"/>
+        </w:rPr>
+        <w:t xml:space="preserve">An important part of the algorithm outside of these calculations was another variable </w:t>
+      </w:r>
+      <w:r>
+        <w:rPr>
+          <w:rFonts w:ascii="Segoe UI" w:eastAsia="Times New Roman" w:hAnsi="Segoe UI" w:cs="Segoe UI"/>
+          <w:color w:val="24292E"/>
+          <w:szCs w:val="24"/>
+        </w:rPr>
+        <w:t>that was shifted to the left 16 bits as to handle the fact that sine and cosine are also shifted sixteen bits. This is the number of carries variable that was used in the calculation of tan.</w:t>
+      </w:r>
       <w:r>
         <w:rPr>
           <w:rFonts w:ascii="Segoe UI" w:eastAsia="Times New Roman" w:hAnsi="Segoe UI" w:cs="Segoe UI"/>
@@ -3398,17 +3262,7 @@
           <w:sz w:val="24"/>
           <w:szCs w:val="24"/>
         </w:rPr>
-        <w:t xml:space="preserve">used </w:t>
-      </w:r>
-      <w:r>
-        <w:rPr>
-          <w:rFonts w:ascii="Segoe UI" w:eastAsia="Times New Roman" w:hAnsi="Segoe UI" w:cs="Segoe UI"/>
-          <w:bCs/>
-          <w:color w:val="24292E"/>
-          <w:sz w:val="24"/>
-          <w:szCs w:val="24"/>
-        </w:rPr>
-        <w:t xml:space="preserve">to </w:t>
+        <w:t xml:space="preserve">used to </w:t>
       </w:r>
       <w:r>
         <w:rPr>
@@ -3447,7 +3301,7 @@
           <w:szCs w:val="24"/>
         </w:rPr>
       </w:pPr>
-      <w:hyperlink r:id="rId9" w:history="1">
+      <w:hyperlink r:id="rId8" w:history="1">
         <w:r>
           <w:rPr>
             <w:rStyle w:val="Hyperlink"/>
@@ -3529,7 +3383,7 @@
           <w:szCs w:val="24"/>
         </w:rPr>
       </w:pPr>
-      <w:hyperlink r:id="rId10" w:history="1">
+      <w:hyperlink r:id="rId9" w:history="1">
         <w:r>
           <w:rPr>
             <w:rStyle w:val="Hyperlink"/>
@@ -3557,7 +3411,6 @@
           <w:szCs w:val="24"/>
         </w:rPr>
       </w:pPr>
-      <w:proofErr w:type="spellStart"/>
       <w:r>
         <w:rPr>
           <w:rFonts w:ascii="Segoe UI" w:eastAsia="Times New Roman" w:hAnsi="Segoe UI" w:cs="Segoe UI"/>
@@ -3566,18 +3419,7 @@
           <w:sz w:val="24"/>
           <w:szCs w:val="24"/>
         </w:rPr>
-        <w:t>ARMSim</w:t>
-      </w:r>
-      <w:proofErr w:type="spellEnd"/>
-      <w:r>
-        <w:rPr>
-          <w:rFonts w:ascii="Segoe UI" w:eastAsia="Times New Roman" w:hAnsi="Segoe UI" w:cs="Segoe UI"/>
-          <w:bCs/>
-          <w:color w:val="24292E"/>
-          <w:sz w:val="24"/>
-          <w:szCs w:val="24"/>
-        </w:rPr>
-        <w:t xml:space="preserve"> User Guide</w:t>
+        <w:t>ARMSim User Guide</w:t>
       </w:r>
     </w:p>
     <w:p>
@@ -3604,20 +3446,8 @@
           <w:sz w:val="24"/>
           <w:szCs w:val="24"/>
         </w:rPr>
-        <w:t xml:space="preserve">used to understand how to do certain things in </w:t>
-      </w:r>
-      <w:proofErr w:type="spellStart"/>
-      <w:r>
-        <w:rPr>
-          <w:rFonts w:ascii="Segoe UI" w:eastAsia="Times New Roman" w:hAnsi="Segoe UI" w:cs="Segoe UI"/>
-          <w:bCs/>
-          <w:color w:val="24292E"/>
-          <w:sz w:val="24"/>
-          <w:szCs w:val="24"/>
-        </w:rPr>
-        <w:t>ARMSim</w:t>
-      </w:r>
-      <w:proofErr w:type="spellEnd"/>
+        <w:t>used to understand how to do certain things in ARMSim</w:t>
+      </w:r>
     </w:p>
     <w:p>
       <w:pPr>
@@ -3635,7 +3465,7 @@
           <w:szCs w:val="24"/>
         </w:rPr>
       </w:pPr>
-      <w:hyperlink r:id="rId11" w:history="1">
+      <w:hyperlink r:id="rId10" w:history="1">
         <w:r>
           <w:rPr>
             <w:rStyle w:val="Hyperlink"/>
@@ -3690,7 +3520,7 @@
           <w:szCs w:val="24"/>
         </w:rPr>
       </w:pPr>
-      <w:hyperlink r:id="rId12" w:history="1">
+      <w:hyperlink r:id="rId11" w:history="1">
         <w:r>
           <w:rPr>
             <w:rStyle w:val="Hyperlink"/>
@@ -3718,7 +3548,6 @@
           <w:szCs w:val="24"/>
         </w:rPr>
       </w:pPr>
-      <w:proofErr w:type="spellStart"/>
       <w:r>
         <w:rPr>
           <w:rFonts w:ascii="Segoe UI" w:eastAsia="Times New Roman" w:hAnsi="Segoe UI" w:cs="Segoe UI"/>
@@ -3727,62 +3556,7 @@
           <w:sz w:val="24"/>
           <w:szCs w:val="24"/>
         </w:rPr>
-        <w:t>Maximell</w:t>
-      </w:r>
-      <w:proofErr w:type="spellEnd"/>
-      <w:r>
-        <w:rPr>
-          <w:rFonts w:ascii="Segoe UI" w:eastAsia="Times New Roman" w:hAnsi="Segoe UI" w:cs="Segoe UI"/>
-          <w:bCs/>
-          <w:color w:val="24292E"/>
-          <w:sz w:val="24"/>
-          <w:szCs w:val="24"/>
-        </w:rPr>
-        <w:t>/</w:t>
-      </w:r>
-      <w:proofErr w:type="spellStart"/>
-      <w:r>
-        <w:rPr>
-          <w:rFonts w:ascii="Segoe UI" w:eastAsia="Times New Roman" w:hAnsi="Segoe UI" w:cs="Segoe UI"/>
-          <w:bCs/>
-          <w:color w:val="24292E"/>
-          <w:sz w:val="24"/>
-          <w:szCs w:val="24"/>
-        </w:rPr>
-        <w:t>Cordic</w:t>
-      </w:r>
-      <w:proofErr w:type="spellEnd"/>
-      <w:r>
-        <w:rPr>
-          <w:rFonts w:ascii="Segoe UI" w:eastAsia="Times New Roman" w:hAnsi="Segoe UI" w:cs="Segoe UI"/>
-          <w:bCs/>
-          <w:color w:val="24292E"/>
-          <w:sz w:val="24"/>
-          <w:szCs w:val="24"/>
-        </w:rPr>
-        <w:t xml:space="preserve">: Implementation of the </w:t>
-      </w:r>
-      <w:proofErr w:type="spellStart"/>
-      <w:r>
-        <w:rPr>
-          <w:rFonts w:ascii="Segoe UI" w:eastAsia="Times New Roman" w:hAnsi="Segoe UI" w:cs="Segoe UI"/>
-          <w:bCs/>
-          <w:color w:val="24292E"/>
-          <w:sz w:val="24"/>
-          <w:szCs w:val="24"/>
-        </w:rPr>
-        <w:t>Cordic</w:t>
-      </w:r>
-      <w:proofErr w:type="spellEnd"/>
-      <w:r>
-        <w:rPr>
-          <w:rFonts w:ascii="Segoe UI" w:eastAsia="Times New Roman" w:hAnsi="Segoe UI" w:cs="Segoe UI"/>
-          <w:bCs/>
-          <w:color w:val="24292E"/>
-          <w:sz w:val="24"/>
-          <w:szCs w:val="24"/>
-        </w:rPr>
-        <w:t xml:space="preserve"> algorithm</w:t>
+        <w:t>Maximell/Cordic: Implementation of the Cordic algorithm</w:t>
       </w:r>
     </w:p>
     <w:p>
@@ -3801,7 +3575,7 @@
           <w:szCs w:val="24"/>
         </w:rPr>
       </w:pPr>
-      <w:hyperlink r:id="rId13" w:history="1">
+      <w:hyperlink r:id="rId12" w:history="1">
         <w:r>
           <w:rPr>
             <w:rStyle w:val="Hyperlink"/>
@@ -3883,7 +3657,7 @@
           <w:szCs w:val="24"/>
         </w:rPr>
       </w:pPr>
-      <w:hyperlink r:id="rId14" w:history="1">
+      <w:hyperlink r:id="rId13" w:history="1">
         <w:r>
           <w:rPr>
             <w:rStyle w:val="Hyperlink"/>
@@ -4019,24 +3793,11 @@
           <w:b/>
           <w:bCs/>
           <w:color w:val="24292E"/>
-          <w:sz w:val="32"/>
-          <w:szCs w:val="24"/>
-        </w:rPr>
-      </w:pPr>
-    </w:p>
-    <w:p>
-      <w:pPr>
-        <w:spacing w:after="0" w:line="240" w:lineRule="auto"/>
-        <w:rPr>
-          <w:rFonts w:ascii="Segoe UI" w:eastAsia="Times New Roman" w:hAnsi="Segoe UI" w:cs="Segoe UI"/>
-          <w:b/>
-          <w:bCs/>
-          <w:color w:val="24292E"/>
           <w:sz w:val="28"/>
           <w:szCs w:val="28"/>
         </w:rPr>
         <w:sectPr>
-          <w:footerReference w:type="default" r:id="rId15"/>
+          <w:footerReference w:type="default" r:id="rId14"/>
           <w:pgSz w:w="12240" w:h="15840"/>
           <w:pgMar w:top="1440" w:right="1440" w:bottom="1440" w:left="1440" w:header="720" w:footer="720" w:gutter="0"/>
           <w:cols w:space="720"/>
@@ -6663,23 +6424,13 @@
                 <w:color w:val="24292E"/>
               </w:rPr>
             </w:pPr>
-            <w:proofErr w:type="gramStart"/>
-            <w:r>
-              <w:rPr>
-                <w:rFonts w:ascii="Segoe UI" w:eastAsia="Times New Roman" w:hAnsi="Segoe UI" w:cs="Segoe UI"/>
-                <w:bCs/>
-                <w:color w:val="24292E"/>
-              </w:rPr>
-              <w:t>.efe</w:t>
-            </w:r>
-            <w:proofErr w:type="gramEnd"/>
-            <w:r>
-              <w:rPr>
-                <w:rFonts w:ascii="Segoe UI" w:eastAsia="Times New Roman" w:hAnsi="Segoe UI" w:cs="Segoe UI"/>
-                <w:bCs/>
-                <w:color w:val="24292E"/>
-              </w:rPr>
-              <w:t>84526</w:t>
+            <w:r>
+              <w:rPr>
+                <w:rFonts w:ascii="Segoe UI" w:eastAsia="Times New Roman" w:hAnsi="Segoe UI" w:cs="Segoe UI"/>
+                <w:bCs/>
+                <w:color w:val="24292E"/>
+              </w:rPr>
+              <w:t>.efe84526</w:t>
             </w:r>
           </w:p>
         </w:tc>
@@ -7450,23 +7201,13 @@
                 <w:color w:val="24292E"/>
               </w:rPr>
             </w:pPr>
-            <w:proofErr w:type="gramStart"/>
-            <w:r>
-              <w:rPr>
-                <w:rFonts w:ascii="Segoe UI" w:eastAsia="Times New Roman" w:hAnsi="Segoe UI" w:cs="Segoe UI"/>
-                <w:bCs/>
-                <w:color w:val="24292E"/>
-              </w:rPr>
-              <w:t>.efb</w:t>
-            </w:r>
-            <w:proofErr w:type="gramEnd"/>
-            <w:r>
-              <w:rPr>
-                <w:rFonts w:ascii="Segoe UI" w:eastAsia="Times New Roman" w:hAnsi="Segoe UI" w:cs="Segoe UI"/>
-                <w:bCs/>
-                <w:color w:val="24292E"/>
-              </w:rPr>
-              <w:t>4b</w:t>
+            <w:r>
+              <w:rPr>
+                <w:rFonts w:ascii="Segoe UI" w:eastAsia="Times New Roman" w:hAnsi="Segoe UI" w:cs="Segoe UI"/>
+                <w:bCs/>
+                <w:color w:val="24292E"/>
+              </w:rPr>
+              <w:t>.efb4b</w:t>
             </w:r>
             <w:r>
               <w:rPr>
@@ -8908,23 +8649,13 @@
                 <w:color w:val="24292E"/>
               </w:rPr>
             </w:pPr>
-            <w:proofErr w:type="gramStart"/>
-            <w:r>
-              <w:rPr>
-                <w:rFonts w:ascii="Segoe UI" w:eastAsia="Times New Roman" w:hAnsi="Segoe UI" w:cs="Segoe UI"/>
-                <w:bCs/>
-                <w:color w:val="24292E"/>
-              </w:rPr>
-              <w:t>.f</w:t>
-            </w:r>
-            <w:proofErr w:type="gramEnd"/>
-            <w:r>
-              <w:rPr>
-                <w:rFonts w:ascii="Segoe UI" w:eastAsia="Times New Roman" w:hAnsi="Segoe UI" w:cs="Segoe UI"/>
-                <w:bCs/>
-                <w:color w:val="24292E"/>
-              </w:rPr>
-              <w:t>0269e12</w:t>
+            <w:r>
+              <w:rPr>
+                <w:rFonts w:ascii="Segoe UI" w:eastAsia="Times New Roman" w:hAnsi="Segoe UI" w:cs="Segoe UI"/>
+                <w:bCs/>
+                <w:color w:val="24292E"/>
+              </w:rPr>
+              <w:t>.f0269e12</w:t>
             </w:r>
           </w:p>
         </w:tc>
@@ -9143,23 +8874,13 @@
                 <w:color w:val="24292E"/>
               </w:rPr>
             </w:pPr>
-            <w:proofErr w:type="gramStart"/>
-            <w:r>
-              <w:rPr>
-                <w:rFonts w:ascii="Segoe UI" w:eastAsia="Times New Roman" w:hAnsi="Segoe UI" w:cs="Segoe UI"/>
-                <w:bCs/>
-                <w:color w:val="24292E"/>
-              </w:rPr>
-              <w:t>.f</w:t>
-            </w:r>
-            <w:proofErr w:type="gramEnd"/>
-            <w:r>
-              <w:rPr>
-                <w:rFonts w:ascii="Segoe UI" w:eastAsia="Times New Roman" w:hAnsi="Segoe UI" w:cs="Segoe UI"/>
-                <w:bCs/>
-                <w:color w:val="24292E"/>
-              </w:rPr>
-              <w:t>0269e12</w:t>
+            <w:r>
+              <w:rPr>
+                <w:rFonts w:ascii="Segoe UI" w:eastAsia="Times New Roman" w:hAnsi="Segoe UI" w:cs="Segoe UI"/>
+                <w:bCs/>
+                <w:color w:val="24292E"/>
+              </w:rPr>
+              <w:t>.f0269e12</w:t>
             </w:r>
           </w:p>
         </w:tc>
@@ -9434,23 +9155,13 @@
                 <w:color w:val="24292E"/>
               </w:rPr>
             </w:pPr>
-            <w:proofErr w:type="gramStart"/>
-            <w:r>
-              <w:rPr>
-                <w:rFonts w:ascii="Segoe UI" w:eastAsia="Times New Roman" w:hAnsi="Segoe UI" w:cs="Segoe UI"/>
-                <w:bCs/>
-                <w:color w:val="24292E"/>
-              </w:rPr>
-              <w:t>.fd</w:t>
-            </w:r>
-            <w:proofErr w:type="gramEnd"/>
-            <w:r>
-              <w:rPr>
-                <w:rFonts w:ascii="Segoe UI" w:eastAsia="Times New Roman" w:hAnsi="Segoe UI" w:cs="Segoe UI"/>
-                <w:bCs/>
-                <w:color w:val="24292E"/>
-              </w:rPr>
-              <w:t>690019</w:t>
+            <w:r>
+              <w:rPr>
+                <w:rFonts w:ascii="Segoe UI" w:eastAsia="Times New Roman" w:hAnsi="Segoe UI" w:cs="Segoe UI"/>
+                <w:bCs/>
+                <w:color w:val="24292E"/>
+              </w:rPr>
+              <w:t>.fd690019</w:t>
             </w:r>
           </w:p>
         </w:tc>
@@ -9500,23 +9211,13 @@
                 <w:color w:val="24292E"/>
               </w:rPr>
             </w:pPr>
-            <w:proofErr w:type="gramStart"/>
-            <w:r>
-              <w:rPr>
-                <w:rFonts w:ascii="Segoe UI" w:eastAsia="Times New Roman" w:hAnsi="Segoe UI" w:cs="Segoe UI"/>
-                <w:bCs/>
-                <w:color w:val="24292E"/>
-              </w:rPr>
-              <w:t>.eae</w:t>
-            </w:r>
-            <w:proofErr w:type="gramEnd"/>
-            <w:r>
-              <w:rPr>
-                <w:rFonts w:ascii="Segoe UI" w:eastAsia="Times New Roman" w:hAnsi="Segoe UI" w:cs="Segoe UI"/>
-                <w:bCs/>
-                <w:color w:val="24292E"/>
-              </w:rPr>
-              <w:t>56a18</w:t>
+            <w:r>
+              <w:rPr>
+                <w:rFonts w:ascii="Segoe UI" w:eastAsia="Times New Roman" w:hAnsi="Segoe UI" w:cs="Segoe UI"/>
+                <w:bCs/>
+                <w:color w:val="24292E"/>
+              </w:rPr>
+              <w:t>.eae56a18</w:t>
             </w:r>
           </w:p>
         </w:tc>
@@ -9735,23 +9436,13 @@
                 <w:color w:val="24292E"/>
               </w:rPr>
             </w:pPr>
-            <w:proofErr w:type="gramStart"/>
-            <w:r>
-              <w:rPr>
-                <w:rFonts w:ascii="Segoe UI" w:eastAsia="Times New Roman" w:hAnsi="Segoe UI" w:cs="Segoe UI"/>
-                <w:bCs/>
-                <w:color w:val="24292E"/>
-              </w:rPr>
-              <w:t>.efdcc</w:t>
-            </w:r>
-            <w:proofErr w:type="gramEnd"/>
-            <w:r>
-              <w:rPr>
-                <w:rFonts w:ascii="Segoe UI" w:eastAsia="Times New Roman" w:hAnsi="Segoe UI" w:cs="Segoe UI"/>
-                <w:bCs/>
-                <w:color w:val="24292E"/>
-              </w:rPr>
-              <w:t>932</w:t>
+            <w:r>
+              <w:rPr>
+                <w:rFonts w:ascii="Segoe UI" w:eastAsia="Times New Roman" w:hAnsi="Segoe UI" w:cs="Segoe UI"/>
+                <w:bCs/>
+                <w:color w:val="24292E"/>
+              </w:rPr>
+              <w:t>.efdcc932</w:t>
             </w:r>
           </w:p>
         </w:tc>
@@ -10026,23 +9717,13 @@
                 <w:color w:val="24292E"/>
               </w:rPr>
             </w:pPr>
-            <w:proofErr w:type="gramStart"/>
-            <w:r>
-              <w:rPr>
-                <w:rFonts w:ascii="Segoe UI" w:eastAsia="Times New Roman" w:hAnsi="Segoe UI" w:cs="Segoe UI"/>
-                <w:bCs/>
-                <w:color w:val="24292E"/>
-              </w:rPr>
-              <w:t>.efc</w:t>
-            </w:r>
-            <w:proofErr w:type="gramEnd"/>
-            <w:r>
-              <w:rPr>
-                <w:rFonts w:ascii="Segoe UI" w:eastAsia="Times New Roman" w:hAnsi="Segoe UI" w:cs="Segoe UI"/>
-                <w:bCs/>
-                <w:color w:val="24292E"/>
-              </w:rPr>
-              <w:t>3016c</w:t>
+            <w:r>
+              <w:rPr>
+                <w:rFonts w:ascii="Segoe UI" w:eastAsia="Times New Roman" w:hAnsi="Segoe UI" w:cs="Segoe UI"/>
+                <w:bCs/>
+                <w:color w:val="24292E"/>
+              </w:rPr>
+              <w:t>.efc3016c</w:t>
             </w:r>
           </w:p>
         </w:tc>
@@ -10266,8 +9947,6 @@
               </w:rPr>
               <w:t>0.7173352</w:t>
             </w:r>
-            <w:bookmarkStart w:id="0" w:name="_GoBack"/>
-            <w:bookmarkEnd w:id="0"/>
           </w:p>
         </w:tc>
       </w:tr>
@@ -10316,7 +9995,7 @@
 </file>
 
 <file path=word/endnotes.xml><?xml version="1.0" encoding="utf-8"?>
-<w:endnotes xmlns:wpc="http://schemas.microsoft.com/office/word/2010/wordprocessingCanvas" xmlns:cx="http://schemas.microsoft.com/office/drawing/2014/chartex" xmlns:cx1="http://schemas.microsoft.com/office/drawing/2015/9/8/chartex" xmlns:cx2="http://schemas.microsoft.com/office/drawing/2015/10/21/chartex" xmlns:cx3="http://schemas.microsoft.com/office/drawing/2016/5/9/chartex" xmlns:cx4="http://schemas.microsoft.com/office/drawing/2016/5/10/chartex" xmlns:cx5="http://schemas.microsoft.com/office/drawing/2016/5/11/chartex" xmlns:cx6="http://schemas.microsoft.com/office/drawing/2016/5/12/chartex" xmlns:cx7="http://schemas.microsoft.com/office/drawing/2016/5/13/chartex" xmlns:cx8="http://schemas.microsoft.com/office/drawing/2016/5/14/chartex" xmlns:mc="http://schemas.openxmlformats.org/markup-compatibility/2006" xmlns:aink="http://schemas.microsoft.com/office/drawing/2016/ink" xmlns:am3d="http://schemas.microsoft.com/office/drawing/2017/model3d" xmlns:o="urn:schemas-microsoft-com:office:office" xmlns:r="http://schemas.openxmlformats.org/officeDocument/2006/relationships" xmlns:m="http://schemas.openxmlformats.org/officeDocument/2006/math" xmlns:v="urn:schemas-microsoft-com:vml" xmlns:wp14="http://schemas.microsoft.com/office/word/2010/wordprocessingDrawing" xmlns:wp="http://schemas.openxmlformats.org/drawingml/2006/wordprocessingDrawing" xmlns:w10="urn:schemas-microsoft-com:office:word" xmlns:w="http://schemas.openxmlformats.org/wordprocessingml/2006/main" xmlns:w14="http://schemas.microsoft.com/office/word/2010/wordml" xmlns:w15="http://schemas.microsoft.com/office/word/2012/wordml" xmlns:w16cid="http://schemas.microsoft.com/office/word/2016/wordml/cid" xmlns:w16se="http://schemas.microsoft.com/office/word/2015/wordml/symex" xmlns:wpg="http://schemas.microsoft.com/office/word/2010/wordprocessingGroup" xmlns:wpi="http://schemas.microsoft.com/office/word/2010/wordprocessingInk" xmlns:wne="http://schemas.microsoft.com/office/word/2006/wordml" xmlns:wps="http://schemas.microsoft.com/office/word/2010/wordprocessingShape" mc:Ignorable="w14 w15 w16se w16cid wp14">
+<w:endnotes xmlns:wpc="http://schemas.microsoft.com/office/word/2010/wordprocessingCanvas" xmlns:mc="http://schemas.openxmlformats.org/markup-compatibility/2006" xmlns:o="urn:schemas-microsoft-com:office:office" xmlns:r="http://schemas.openxmlformats.org/officeDocument/2006/relationships" xmlns:m="http://schemas.openxmlformats.org/officeDocument/2006/math" xmlns:v="urn:schemas-microsoft-com:vml" xmlns:wp14="http://schemas.microsoft.com/office/word/2010/wordprocessingDrawing" xmlns:wp="http://schemas.openxmlformats.org/drawingml/2006/wordprocessingDrawing" xmlns:w10="urn:schemas-microsoft-com:office:word" xmlns:w="http://schemas.openxmlformats.org/wordprocessingml/2006/main" xmlns:w14="http://schemas.microsoft.com/office/word/2010/wordml" xmlns:w15="http://schemas.microsoft.com/office/word/2012/wordml" xmlns:wpg="http://schemas.microsoft.com/office/word/2010/wordprocessingGroup" xmlns:wpi="http://schemas.microsoft.com/office/word/2010/wordprocessingInk" xmlns:wne="http://schemas.microsoft.com/office/word/2006/wordml" xmlns:wps="http://schemas.microsoft.com/office/word/2010/wordprocessingShape" mc:Ignorable="w14 w15 wp14">
   <w:endnote w:type="separator" w:id="-1">
     <w:p>
       <w:pPr>
@@ -10341,7 +10020,7 @@
 </file>
 
 <file path=word/footer1.xml><?xml version="1.0" encoding="utf-8"?>
-<w:ftr xmlns:wpc="http://schemas.microsoft.com/office/word/2010/wordprocessingCanvas" xmlns:cx="http://schemas.microsoft.com/office/drawing/2014/chartex" xmlns:cx1="http://schemas.microsoft.com/office/drawing/2015/9/8/chartex" xmlns:cx2="http://schemas.microsoft.com/office/drawing/2015/10/21/chartex" xmlns:cx3="http://schemas.microsoft.com/office/drawing/2016/5/9/chartex" xmlns:cx4="http://schemas.microsoft.com/office/drawing/2016/5/10/chartex" xmlns:cx5="http://schemas.microsoft.com/office/drawing/2016/5/11/chartex" xmlns:cx6="http://schemas.microsoft.com/office/drawing/2016/5/12/chartex" xmlns:cx7="http://schemas.microsoft.com/office/drawing/2016/5/13/chartex" xmlns:cx8="http://schemas.microsoft.com/office/drawing/2016/5/14/chartex" xmlns:mc="http://schemas.openxmlformats.org/markup-compatibility/2006" xmlns:aink="http://schemas.microsoft.com/office/drawing/2016/ink" xmlns:am3d="http://schemas.microsoft.com/office/drawing/2017/model3d" xmlns:o="urn:schemas-microsoft-com:office:office" xmlns:r="http://schemas.openxmlformats.org/officeDocument/2006/relationships" xmlns:m="http://schemas.openxmlformats.org/officeDocument/2006/math" xmlns:v="urn:schemas-microsoft-com:vml" xmlns:wp14="http://schemas.microsoft.com/office/word/2010/wordprocessingDrawing" xmlns:wp="http://schemas.openxmlformats.org/drawingml/2006/wordprocessingDrawing" xmlns:w10="urn:schemas-microsoft-com:office:word" xmlns:w="http://schemas.openxmlformats.org/wordprocessingml/2006/main" xmlns:w14="http://schemas.microsoft.com/office/word/2010/wordml" xmlns:w15="http://schemas.microsoft.com/office/word/2012/wordml" xmlns:w16cid="http://schemas.microsoft.com/office/word/2016/wordml/cid" xmlns:w16se="http://schemas.microsoft.com/office/word/2015/wordml/symex" xmlns:wpg="http://schemas.microsoft.com/office/word/2010/wordprocessingGroup" xmlns:wpi="http://schemas.microsoft.com/office/word/2010/wordprocessingInk" xmlns:wne="http://schemas.microsoft.com/office/word/2006/wordml" xmlns:wps="http://schemas.microsoft.com/office/word/2010/wordprocessingShape" mc:Ignorable="w14 w15 w16se w16cid wp14">
+<w:ftr xmlns:wpc="http://schemas.microsoft.com/office/word/2010/wordprocessingCanvas" xmlns:mc="http://schemas.openxmlformats.org/markup-compatibility/2006" xmlns:o="urn:schemas-microsoft-com:office:office" xmlns:r="http://schemas.openxmlformats.org/officeDocument/2006/relationships" xmlns:m="http://schemas.openxmlformats.org/officeDocument/2006/math" xmlns:v="urn:schemas-microsoft-com:vml" xmlns:wp14="http://schemas.microsoft.com/office/word/2010/wordprocessingDrawing" xmlns:wp="http://schemas.openxmlformats.org/drawingml/2006/wordprocessingDrawing" xmlns:w10="urn:schemas-microsoft-com:office:word" xmlns:w="http://schemas.openxmlformats.org/wordprocessingml/2006/main" xmlns:w14="http://schemas.microsoft.com/office/word/2010/wordml" xmlns:w15="http://schemas.microsoft.com/office/word/2012/wordml" xmlns:wpg="http://schemas.microsoft.com/office/word/2010/wordprocessingGroup" xmlns:wpi="http://schemas.microsoft.com/office/word/2010/wordprocessingInk" xmlns:wne="http://schemas.microsoft.com/office/word/2006/wordml" xmlns:wps="http://schemas.microsoft.com/office/word/2010/wordprocessingShape" mc:Ignorable="w14 w15 wp14">
   <w:p>
     <w:pPr>
       <w:pStyle w:val="Footer"/>
@@ -10418,7 +10097,7 @@
             <w:sz w:val="24"/>
             <w:szCs w:val="24"/>
           </w:rPr>
-          <w:t>3</w:t>
+          <w:t>4</w:t>
         </w:r>
         <w:r>
           <w:rPr>
@@ -10436,7 +10115,7 @@
 </file>
 
 <file path=word/footnotes.xml><?xml version="1.0" encoding="utf-8"?>
-<w:footnotes xmlns:wpc="http://schemas.microsoft.com/office/word/2010/wordprocessingCanvas" xmlns:cx="http://schemas.microsoft.com/office/drawing/2014/chartex" xmlns:cx1="http://schemas.microsoft.com/office/drawing/2015/9/8/chartex" xmlns:cx2="http://schemas.microsoft.com/office/drawing/2015/10/21/chartex" xmlns:cx3="http://schemas.microsoft.com/office/drawing/2016/5/9/chartex" xmlns:cx4="http://schemas.microsoft.com/office/drawing/2016/5/10/chartex" xmlns:cx5="http://schemas.microsoft.com/office/drawing/2016/5/11/chartex" xmlns:cx6="http://schemas.microsoft.com/office/drawing/2016/5/12/chartex" xmlns:cx7="http://schemas.microsoft.com/office/drawing/2016/5/13/chartex" xmlns:cx8="http://schemas.microsoft.com/office/drawing/2016/5/14/chartex" xmlns:mc="http://schemas.openxmlformats.org/markup-compatibility/2006" xmlns:aink="http://schemas.microsoft.com/office/drawing/2016/ink" xmlns:am3d="http://schemas.microsoft.com/office/drawing/2017/model3d" xmlns:o="urn:schemas-microsoft-com:office:office" xmlns:r="http://schemas.openxmlformats.org/officeDocument/2006/relationships" xmlns:m="http://schemas.openxmlformats.org/officeDocument/2006/math" xmlns:v="urn:schemas-microsoft-com:vml" xmlns:wp14="http://schemas.microsoft.com/office/word/2010/wordprocessingDrawing" xmlns:wp="http://schemas.openxmlformats.org/drawingml/2006/wordprocessingDrawing" xmlns:w10="urn:schemas-microsoft-com:office:word" xmlns:w="http://schemas.openxmlformats.org/wordprocessingml/2006/main" xmlns:w14="http://schemas.microsoft.com/office/word/2010/wordml" xmlns:w15="http://schemas.microsoft.com/office/word/2012/wordml" xmlns:w16cid="http://schemas.microsoft.com/office/word/2016/wordml/cid" xmlns:w16se="http://schemas.microsoft.com/office/word/2015/wordml/symex" xmlns:wpg="http://schemas.microsoft.com/office/word/2010/wordprocessingGroup" xmlns:wpi="http://schemas.microsoft.com/office/word/2010/wordprocessingInk" xmlns:wne="http://schemas.microsoft.com/office/word/2006/wordml" xmlns:wps="http://schemas.microsoft.com/office/word/2010/wordprocessingShape" mc:Ignorable="w14 w15 w16se w16cid wp14">
+<w:footnotes xmlns:wpc="http://schemas.microsoft.com/office/word/2010/wordprocessingCanvas" xmlns:mc="http://schemas.openxmlformats.org/markup-compatibility/2006" xmlns:o="urn:schemas-microsoft-com:office:office" xmlns:r="http://schemas.openxmlformats.org/officeDocument/2006/relationships" xmlns:m="http://schemas.openxmlformats.org/officeDocument/2006/math" xmlns:v="urn:schemas-microsoft-com:vml" xmlns:wp14="http://schemas.microsoft.com/office/word/2010/wordprocessingDrawing" xmlns:wp="http://schemas.openxmlformats.org/drawingml/2006/wordprocessingDrawing" xmlns:w10="urn:schemas-microsoft-com:office:word" xmlns:w="http://schemas.openxmlformats.org/wordprocessingml/2006/main" xmlns:w14="http://schemas.microsoft.com/office/word/2010/wordml" xmlns:w15="http://schemas.microsoft.com/office/word/2012/wordml" xmlns:wpg="http://schemas.microsoft.com/office/word/2010/wordprocessingGroup" xmlns:wpi="http://schemas.microsoft.com/office/word/2010/wordprocessingInk" xmlns:wne="http://schemas.microsoft.com/office/word/2006/wordml" xmlns:wps="http://schemas.microsoft.com/office/word/2010/wordprocessingShape" mc:Ignorable="w14 w15 wp14">
   <w:footnote w:type="separator" w:id="-1">
     <w:p>
       <w:pPr>
@@ -10461,7 +10140,7 @@
 </file>
 
 <file path=word/numbering.xml><?xml version="1.0" encoding="utf-8"?>
-<w:numbering xmlns:wpc="http://schemas.microsoft.com/office/word/2010/wordprocessingCanvas" xmlns:cx="http://schemas.microsoft.com/office/drawing/2014/chartex" xmlns:cx1="http://schemas.microsoft.com/office/drawing/2015/9/8/chartex" xmlns:cx2="http://schemas.microsoft.com/office/drawing/2015/10/21/chartex" xmlns:cx3="http://schemas.microsoft.com/office/drawing/2016/5/9/chartex" xmlns:cx4="http://schemas.microsoft.com/office/drawing/2016/5/10/chartex" xmlns:cx5="http://schemas.microsoft.com/office/drawing/2016/5/11/chartex" xmlns:cx6="http://schemas.microsoft.com/office/drawing/2016/5/12/chartex" xmlns:cx7="http://schemas.microsoft.com/office/drawing/2016/5/13/chartex" xmlns:cx8="http://schemas.microsoft.com/office/drawing/2016/5/14/chartex" xmlns:mc="http://schemas.openxmlformats.org/markup-compatibility/2006" xmlns:aink="http://schemas.microsoft.com/office/drawing/2016/ink" xmlns:am3d="http://schemas.microsoft.com/office/drawing/2017/model3d" xmlns:o="urn:schemas-microsoft-com:office:office" xmlns:r="http://schemas.openxmlformats.org/officeDocument/2006/relationships" xmlns:m="http://schemas.openxmlformats.org/officeDocument/2006/math" xmlns:v="urn:schemas-microsoft-com:vml" xmlns:wp14="http://schemas.microsoft.com/office/word/2010/wordprocessingDrawing" xmlns:wp="http://schemas.openxmlformats.org/drawingml/2006/wordprocessingDrawing" xmlns:w10="urn:schemas-microsoft-com:office:word" xmlns:w="http://schemas.openxmlformats.org/wordprocessingml/2006/main" xmlns:w14="http://schemas.microsoft.com/office/word/2010/wordml" xmlns:w15="http://schemas.microsoft.com/office/word/2012/wordml" xmlns:w16cid="http://schemas.microsoft.com/office/word/2016/wordml/cid" xmlns:w16se="http://schemas.microsoft.com/office/word/2015/wordml/symex" xmlns:wpg="http://schemas.microsoft.com/office/word/2010/wordprocessingGroup" xmlns:wpi="http://schemas.microsoft.com/office/word/2010/wordprocessingInk" xmlns:wne="http://schemas.microsoft.com/office/word/2006/wordml" xmlns:wps="http://schemas.microsoft.com/office/word/2010/wordprocessingShape" mc:Ignorable="w14 w15 w16se w16cid wp14">
+<w:numbering xmlns:wpc="http://schemas.microsoft.com/office/word/2010/wordprocessingCanvas" xmlns:mc="http://schemas.openxmlformats.org/markup-compatibility/2006" xmlns:o="urn:schemas-microsoft-com:office:office" xmlns:r="http://schemas.openxmlformats.org/officeDocument/2006/relationships" xmlns:m="http://schemas.openxmlformats.org/officeDocument/2006/math" xmlns:v="urn:schemas-microsoft-com:vml" xmlns:wp14="http://schemas.microsoft.com/office/word/2010/wordprocessingDrawing" xmlns:wp="http://schemas.openxmlformats.org/drawingml/2006/wordprocessingDrawing" xmlns:w10="urn:schemas-microsoft-com:office:word" xmlns:w="http://schemas.openxmlformats.org/wordprocessingml/2006/main" xmlns:w14="http://schemas.microsoft.com/office/word/2010/wordml" xmlns:w15="http://schemas.microsoft.com/office/word/2012/wordml" xmlns:wpg="http://schemas.microsoft.com/office/word/2010/wordprocessingGroup" xmlns:wpi="http://schemas.microsoft.com/office/word/2010/wordprocessingInk" xmlns:wne="http://schemas.microsoft.com/office/word/2006/wordml" xmlns:wps="http://schemas.microsoft.com/office/word/2010/wordprocessingShape" mc:Ignorable="w14 w15 wp14">
   <w:abstractNum w:abstractNumId="0" w15:restartNumberingAfterBreak="0">
     <w:nsid w:val="10B63675"/>
     <w:multiLevelType w:val="multilevel"/>
@@ -11176,7 +10855,7 @@
 </file>
 
 <file path=word/styles.xml><?xml version="1.0" encoding="utf-8"?>
-<w:styles xmlns:mc="http://schemas.openxmlformats.org/markup-compatibility/2006" xmlns:r="http://schemas.openxmlformats.org/officeDocument/2006/relationships" xmlns:w="http://schemas.openxmlformats.org/wordprocessingml/2006/main" xmlns:w14="http://schemas.microsoft.com/office/word/2010/wordml" xmlns:w15="http://schemas.microsoft.com/office/word/2012/wordml" xmlns:w16cid="http://schemas.microsoft.com/office/word/2016/wordml/cid" xmlns:w16se="http://schemas.microsoft.com/office/word/2015/wordml/symex" mc:Ignorable="w14 w15 w16se w16cid">
+<w:styles xmlns:mc="http://schemas.openxmlformats.org/markup-compatibility/2006" xmlns:r="http://schemas.openxmlformats.org/officeDocument/2006/relationships" xmlns:w="http://schemas.openxmlformats.org/wordprocessingml/2006/main" xmlns:w14="http://schemas.microsoft.com/office/word/2010/wordml" xmlns:w15="http://schemas.microsoft.com/office/word/2012/wordml" mc:Ignorable="w14 w15">
   <w:docDefaults>
     <w:rPrDefault>
       <w:rPr>
@@ -11192,7 +10871,7 @@
       </w:pPr>
     </w:pPrDefault>
   </w:docDefaults>
-  <w:latentStyles w:defLockedState="0" w:defUIPriority="99" w:defSemiHidden="0" w:defUnhideWhenUsed="0" w:defQFormat="0" w:count="375">
+  <w:latentStyles w:defLockedState="0" w:defUIPriority="99" w:defSemiHidden="0" w:defUnhideWhenUsed="0" w:defQFormat="0" w:count="371">
     <w:lsdException w:name="Normal" w:uiPriority="0" w:qFormat="1"/>
     <w:lsdException w:name="heading 1" w:uiPriority="9" w:qFormat="1"/>
     <w:lsdException w:name="heading 2" w:semiHidden="1" w:uiPriority="9" w:unhideWhenUsed="1" w:qFormat="1"/>
@@ -11564,10 +11243,6 @@
     <w:lsdException w:name="List Table 5 Dark Accent 6" w:uiPriority="50"/>
     <w:lsdException w:name="List Table 6 Colorful Accent 6" w:uiPriority="51"/>
     <w:lsdException w:name="List Table 7 Colorful Accent 6" w:uiPriority="52"/>
-    <w:lsdException w:name="Mention" w:semiHidden="1" w:unhideWhenUsed="1"/>
-    <w:lsdException w:name="Smart Hyperlink" w:semiHidden="1" w:unhideWhenUsed="1"/>
-    <w:lsdException w:name="Hashtag" w:semiHidden="1" w:unhideWhenUsed="1"/>
-    <w:lsdException w:name="Unresolved Mention" w:semiHidden="1" w:unhideWhenUsed="1"/>
   </w:latentStyles>
   <w:style w:type="paragraph" w:default="1" w:styleId="Normal">
     <w:name w:val="Normal"/>
@@ -11728,7 +11403,7 @@
     <w:uiPriority w:val="99"/>
     <w:rsid w:val="00155E5B"/>
   </w:style>
-  <w:style w:type="character" w:styleId="UnresolvedMention">
+  <w:style w:type="character" w:customStyle="1" w:styleId="UnresolvedMention">
     <w:name w:val="Unresolved Mention"/>
     <w:basedOn w:val="DefaultParagraphFont"/>
     <w:uiPriority w:val="99"/>
@@ -12009,7 +11684,7 @@
 </file>
 
 <file path=customXml/itemProps1.xml><?xml version="1.0" encoding="utf-8"?>
-<ds:datastoreItem xmlns:ds="http://schemas.openxmlformats.org/officeDocument/2006/customXml" ds:itemID="{EFF498D8-A667-4015-90E4-F731632DFE36}">
+<ds:datastoreItem xmlns:ds="http://schemas.openxmlformats.org/officeDocument/2006/customXml" ds:itemID="{3E437B12-3C28-41AC-B61D-8B9A237C0B38}">
   <ds:schemaRefs>
     <ds:schemaRef ds:uri="http://schemas.openxmlformats.org/officeDocument/2006/bibliography"/>
   </ds:schemaRefs>

</xml_diff>